<commit_message>
Documentación - Actualización de reuniones y gestión SQA.
Se añaden los documentos 15 y 16 de reuniones correspondiente a la fase de elaboración iteración 2, se realiza revisión a los documentos 13, 14 y se modifican las fechas/hora mal establecidas.
</commit_message>
<xml_diff>
--- a/Registro_Reuniones/E206-OSLO-Resumen de Reunión 13.docx
+++ b/Registro_Reuniones/E206-OSLO-Resumen de Reunión 13.docx
@@ -104,7 +104,15 @@
           <w:sz w:val="72"/>
           <w:szCs w:val="72"/>
         </w:rPr>
-        <w:t>12</w:t>
+        <w:t>1</w:t>
+      </w:r>
+      <w:r>
+        <w:rPr>
+          <w:rFonts w:ascii="Cambria" w:hAnsi="Cambria"/>
+          <w:sz w:val="72"/>
+          <w:szCs w:val="72"/>
+        </w:rPr>
+        <w:t>3</w:t>
       </w:r>
     </w:p>
     <w:p>
@@ -2031,22 +2039,13 @@
         </w:rPr>
       </w:pPr>
       <w:r>
-        <w:t>0</w:t>
-      </w:r>
-      <w:r>
-        <w:t>7</w:t>
-      </w:r>
-      <w:r>
-        <w:t>:</w:t>
-      </w:r>
-      <w:r>
-        <w:t>15</w:t>
+        <w:t>9:30</w:t>
       </w:r>
       <w:r>
         <w:t xml:space="preserve"> </w:t>
       </w:r>
       <w:r>
-        <w:t>A</w:t>
+        <w:t>P</w:t>
       </w:r>
       <w:r>
         <w:t>M</w:t>
@@ -2219,21 +2218,7 @@
         <w:rPr>
           <w:lang w:eastAsia="es-ES"/>
         </w:rPr>
-        <w:t xml:space="preserve">Realizar </w:t>
-      </w:r>
-      <w:proofErr w:type="spellStart"/>
-      <w:r>
-        <w:rPr>
-          <w:lang w:eastAsia="es-ES"/>
-        </w:rPr>
-        <w:t>merge</w:t>
-      </w:r>
-      <w:proofErr w:type="spellEnd"/>
-      <w:r>
-        <w:rPr>
-          <w:lang w:eastAsia="es-ES"/>
-        </w:rPr>
-        <w:t xml:space="preserve"> para sincronización local de repositorio.</w:t>
+        <w:t>Realizar merge para sincronización local de repositorio.</w:t>
       </w:r>
     </w:p>
     <w:p>
@@ -3643,41 +3628,13 @@
         <w:rPr>
           <w:lang w:eastAsia="es-ES"/>
         </w:rPr>
-        <w:t xml:space="preserve">Realizar </w:t>
-      </w:r>
-      <w:proofErr w:type="spellStart"/>
-      <w:r>
-        <w:rPr>
-          <w:lang w:eastAsia="es-ES"/>
-        </w:rPr>
-        <w:t>merge</w:t>
-      </w:r>
-      <w:proofErr w:type="spellEnd"/>
-      <w:r>
-        <w:rPr>
-          <w:lang w:eastAsia="es-ES"/>
-        </w:rPr>
-        <w:t xml:space="preserve"> para sincronización local de repositorio. </w:t>
-      </w:r>
-      <w:r>
-        <w:rPr>
-          <w:lang w:eastAsia="es-ES"/>
-        </w:rPr>
-        <w:t xml:space="preserve">(Se realiza </w:t>
-      </w:r>
-      <w:proofErr w:type="spellStart"/>
-      <w:r>
-        <w:rPr>
-          <w:lang w:eastAsia="es-ES"/>
-        </w:rPr>
-        <w:t>merge</w:t>
-      </w:r>
-      <w:proofErr w:type="spellEnd"/>
-      <w:r>
-        <w:rPr>
-          <w:lang w:eastAsia="es-ES"/>
-        </w:rPr>
-        <w:t xml:space="preserve"> en conjunto para la sincronización de repositorios locales).</w:t>
+        <w:t xml:space="preserve">Realizar merge para sincronización local de repositorio. </w:t>
+      </w:r>
+      <w:r>
+        <w:rPr>
+          <w:lang w:eastAsia="es-ES"/>
+        </w:rPr>
+        <w:t>(Se realiza merge en conjunto para la sincronización de repositorios locales).</w:t>
       </w:r>
     </w:p>
     <w:p>
@@ -4242,35 +4199,7 @@
               <w:rPr>
                 <w:lang w:eastAsia="es-ES"/>
               </w:rPr>
-              <w:t xml:space="preserve">Realizar </w:t>
-            </w:r>
-            <w:proofErr w:type="spellStart"/>
-            <w:r>
-              <w:rPr>
-                <w:lang w:eastAsia="es-ES"/>
-              </w:rPr>
-              <w:t>merge</w:t>
-            </w:r>
-            <w:proofErr w:type="spellEnd"/>
-            <w:r>
-              <w:rPr>
-                <w:lang w:eastAsia="es-ES"/>
-              </w:rPr>
-              <w:t xml:space="preserve"> para sincronización local de repositorio. (Se realiza </w:t>
-            </w:r>
-            <w:proofErr w:type="spellStart"/>
-            <w:r>
-              <w:rPr>
-                <w:lang w:eastAsia="es-ES"/>
-              </w:rPr>
-              <w:t>merge</w:t>
-            </w:r>
-            <w:proofErr w:type="spellEnd"/>
-            <w:r>
-              <w:rPr>
-                <w:lang w:eastAsia="es-ES"/>
-              </w:rPr>
-              <w:t xml:space="preserve"> en conjunto para la sincronización de repositorios locales).</w:t>
+              <w:t>Realizar merge para sincronización local de repositorio. (Se realiza merge en conjunto para la sincronización de repositorios locales).</w:t>
             </w:r>
           </w:p>
         </w:tc>
@@ -4659,7 +4588,13 @@
         <w:t>32</w:t>
       </w:r>
       <w:r>
-        <w:t xml:space="preserve"> AM </w:t>
+        <w:t xml:space="preserve"> </w:t>
+      </w:r>
+      <w:r>
+        <w:t>P</w:t>
+      </w:r>
+      <w:r>
+        <w:t xml:space="preserve">M </w:t>
       </w:r>
     </w:p>
     <w:p>

</xml_diff>